<commit_message>
Last update at home.
</commit_message>
<xml_diff>
--- a/Project/Project.docx
+++ b/Project/Project.docx
@@ -317,7 +317,15 @@
     </w:p>
     <w:p>
       <w:r>
-        <w:t xml:space="preserve">To deal with these issues, LTE provides the use of IP security (IPsec) authentication and encryption between the eNodeB – referred to as cell tower – and the core network.  This is designed to protect the integrity of user traffic and network whenever the operator considers the backhaul network to be “untrusted”.  </w:t>
+        <w:t xml:space="preserve">To deal with these issues, LTE provides the use of IP security (IPsec) authentication and encryption between the </w:t>
+      </w:r>
+      <w:proofErr w:type="spellStart"/>
+      <w:r>
+        <w:t>eNodeB</w:t>
+      </w:r>
+      <w:proofErr w:type="spellEnd"/>
+      <w:r>
+        <w:t xml:space="preserve"> – referred to as cell tower – and the core network.  This is designed to protect the integrity of user traffic and network whenever the operator considers the backhaul network to be “untrusted”.  </w:t>
       </w:r>
     </w:p>
     <w:p>
@@ -329,7 +337,15 @@
         <w:t xml:space="preserve">  IPsec is integrated into Layer 3 so it provides security for almost all protocols in TCP/IP.</w:t>
       </w:r>
       <w:r>
-        <w:t xml:space="preserve">  IPsec provides an defense in depth against network based attacks from untrusted computers, data corruption, data theft, and user credential theft.</w:t>
+        <w:t xml:space="preserve">  IPsec provides </w:t>
+      </w:r>
+      <w:proofErr w:type="gramStart"/>
+      <w:r>
+        <w:t>an</w:t>
+      </w:r>
+      <w:proofErr w:type="gramEnd"/>
+      <w:r>
+        <w:t xml:space="preserve"> defense in depth against network based attacks from untrusted computers, data corruption, data theft, and user credential theft.</w:t>
       </w:r>
     </w:p>
     <w:p/>
@@ -355,8 +371,6 @@
       <w:r>
         <w:t>career to gain network access.</w:t>
       </w:r>
-      <w:bookmarkStart w:id="0" w:name="_GoBack"/>
-      <w:bookmarkEnd w:id="0"/>
     </w:p>
     <w:p>
       <w:r>
@@ -511,6 +525,25 @@
           <w:numId w:val="1"/>
         </w:numPr>
       </w:pPr>
+      <w:hyperlink r:id="rId13" w:history="1">
+        <w:r>
+          <w:rPr>
+            <w:rStyle w:val="Hyperlink"/>
+          </w:rPr>
+          <w:t>https://luxsci.com/blog/ssl-versus-tls-whats-the-difference.html</w:t>
+        </w:r>
+      </w:hyperlink>
+    </w:p>
+    <w:p>
+      <w:pPr>
+        <w:pStyle w:val="ListParagraph"/>
+        <w:numPr>
+          <w:ilvl w:val="0"/>
+          <w:numId w:val="1"/>
+        </w:numPr>
+      </w:pPr>
+      <w:bookmarkStart w:id="0" w:name="_GoBack"/>
+      <w:bookmarkEnd w:id="0"/>
     </w:p>
     <w:p/>
     <w:p/>

</xml_diff>

<commit_message>
Commit changes to priority and qos.
</commit_message>
<xml_diff>
--- a/Project/Project.docx
+++ b/Project/Project.docx
@@ -101,8 +101,6 @@
       <w:r>
         <w:t xml:space="preserve">The vision for FirstNet has not changed, however, its implementation has been modified.  FirstNet will continue to use commercial infrastructure to deliver mission critical data services with the application of improved Quality of Service (QoS) assurances for the public safety services.  </w:t>
       </w:r>
-      <w:bookmarkStart w:id="0" w:name="_GoBack"/>
-      <w:bookmarkEnd w:id="0"/>
     </w:p>
     <w:p>
       <w:pPr>
@@ -468,7 +466,15 @@
         <w:pStyle w:val="Heading2"/>
       </w:pPr>
       <w:r>
-        <w:t>Analysis</w:t>
+        <w:t>Performance</w:t>
+      </w:r>
+    </w:p>
+    <w:p>
+      <w:pPr>
+        <w:ind w:firstLine="720"/>
+      </w:pPr>
+      <w:r>
+        <w:t>FirstNet also works together with the Public Safety Communications Research.  One of the critical areas of testing is to develop priority and quality of service framework for the network.  On an LTE network, the critical resources are uplink and downlink bandwidth.  A certain bandwidth is available for all users.  However, uplink and downlink transmission speeds are asymmetrical because uplink speeds are dependent on the device where battery power is a significant limiting factor.</w:t>
       </w:r>
     </w:p>
     <w:p>
@@ -476,7 +482,53 @@
         <w:pStyle w:val="Heading3"/>
       </w:pPr>
       <w:r>
-        <w:t>Performance Degradation</w:t>
+        <w:t>Priority</w:t>
+      </w:r>
+    </w:p>
+    <w:p>
+      <w:pPr>
+        <w:ind w:firstLine="720"/>
+      </w:pPr>
+      <w:r>
+        <w:t>When the cell site has a fixed bandwidth available, the available may not always be the offered bandwidth.  The offered load may be less than the bandwidth</w:t>
+      </w:r>
+      <w:r>
+        <w:t xml:space="preserve"> of a cell. </w:t>
+      </w:r>
+    </w:p>
+    <w:p>
+      <w:r>
+        <w:t>How to manage priority access to network</w:t>
+      </w:r>
+    </w:p>
+    <w:p>
+      <w:r>
+        <w:t>How to manage priority allocation of network</w:t>
+      </w:r>
+    </w:p>
+    <w:p>
+      <w:r>
+        <w:t>How to re-assign resources</w:t>
+      </w:r>
+    </w:p>
+    <w:p>
+      <w:r>
+        <w:t>How should applications perform.</w:t>
+      </w:r>
+    </w:p>
+    <w:p>
+      <w:r>
+        <w:t>5 key parameters:</w:t>
+      </w:r>
+    </w:p>
+    <w:p>
+      <w:r>
+        <w:t>Access class – provision in the mobile.  Allows the device to identify itself as a normal, high priority, or emergency user.</w:t>
+      </w:r>
+    </w:p>
+    <w:p>
+      <w:r>
+        <w:t>Allocation and retention priority – allows the network to understand the priority of the users.  Alloows any cell tower to know priority of user</w:t>
       </w:r>
     </w:p>
     <w:p>
@@ -717,6 +769,42 @@
           <w:numId w:val="1"/>
         </w:numPr>
       </w:pPr>
+      <w:hyperlink r:id="rId18" w:history="1">
+        <w:r>
+          <w:rPr>
+            <w:rStyle w:val="Hyperlink"/>
+          </w:rPr>
+          <w:t>https://www.firstnet.gov/newsroom/blog/priority-preemption-and-quality-service-tutorial-lte-basic-concepts</w:t>
+        </w:r>
+      </w:hyperlink>
+    </w:p>
+    <w:p>
+      <w:pPr>
+        <w:pStyle w:val="ListParagraph"/>
+        <w:numPr>
+          <w:ilvl w:val="0"/>
+          <w:numId w:val="1"/>
+        </w:numPr>
+      </w:pPr>
+      <w:hyperlink r:id="rId19" w:history="1">
+        <w:r>
+          <w:rPr>
+            <w:rStyle w:val="Hyperlink"/>
+          </w:rPr>
+          <w:t>https://youtu.be/NMqru0fsmr0</w:t>
+        </w:r>
+      </w:hyperlink>
+    </w:p>
+    <w:p>
+      <w:pPr>
+        <w:pStyle w:val="ListParagraph"/>
+        <w:numPr>
+          <w:ilvl w:val="0"/>
+          <w:numId w:val="1"/>
+        </w:numPr>
+      </w:pPr>
+      <w:bookmarkStart w:id="0" w:name="_GoBack"/>
+      <w:bookmarkEnd w:id="0"/>
     </w:p>
     <w:p/>
     <w:p/>

</xml_diff>

<commit_message>
Updating initial draft complete.
</commit_message>
<xml_diff>
--- a/Project/Project.docx
+++ b/Project/Project.docx
@@ -474,6 +474,47 @@
         <w:ind w:firstLine="720"/>
       </w:pPr>
       <w:r>
+        <w:t>The four key questions that will need to be researched are:</w:t>
+      </w:r>
+    </w:p>
+    <w:p>
+      <w:r>
+        <w:t>1.</w:t>
+      </w:r>
+      <w:r>
+        <w:tab/>
+        <w:t>How to manage priority access to the network?</w:t>
+      </w:r>
+      <w:r>
+        <w:br/>
+        <w:t>2.</w:t>
+      </w:r>
+      <w:r>
+        <w:tab/>
+        <w:t>How to manage priority allocation of network resources?</w:t>
+      </w:r>
+      <w:r>
+        <w:br/>
+        <w:t>3.</w:t>
+      </w:r>
+      <w:r>
+        <w:tab/>
+        <w:t>How to re-assign or pre-empt connected cell resources?</w:t>
+      </w:r>
+      <w:r>
+        <w:br/>
+        <w:t>4.</w:t>
+      </w:r>
+      <w:r>
+        <w:tab/>
+        <w:t>How to ensure application performance during times of congestion?</w:t>
+      </w:r>
+    </w:p>
+    <w:p>
+      <w:pPr>
+        <w:ind w:firstLine="720"/>
+      </w:pPr>
+      <w:r>
         <w:t>FirstNet also works together with the Public Safety Communications Research.  One of the critical areas of testing is to develop priority and quality of service framework for the network.  On an LTE network, the critical resources are uplink and downlink bandwidth.  A certain bandwidth is available for all users.  However, uplink and downlink transmission speeds are asymmetrical because uplink speeds are dependent on the device where battery power is a significant limiting factor.</w:t>
       </w:r>
     </w:p>
@@ -484,41 +525,22 @@
       <w:r>
         <w:t>Priority</w:t>
       </w:r>
+      <w:r>
+        <w:t xml:space="preserve"> and Pre</w:t>
+      </w:r>
+      <w:r>
+        <w:t>-</w:t>
+      </w:r>
+      <w:r>
+        <w:t>emption</w:t>
+      </w:r>
     </w:p>
     <w:p>
       <w:pPr>
         <w:ind w:firstLine="720"/>
       </w:pPr>
       <w:r>
-        <w:t>When the cell site has a fixed bandwidth available, the available may not always be the offered bandwidth.  The offered load may be less than the bandwidth</w:t>
-      </w:r>
-      <w:r>
-        <w:t xml:space="preserve"> of a cell. </w:t>
-      </w:r>
-    </w:p>
-    <w:p>
-      <w:r>
-        <w:t>How to manage priority access to network</w:t>
-      </w:r>
-    </w:p>
-    <w:p>
-      <w:r>
-        <w:t>How to manage priority allocation of network</w:t>
-      </w:r>
-    </w:p>
-    <w:p>
-      <w:r>
-        <w:t>How to re-assign resources</w:t>
-      </w:r>
-    </w:p>
-    <w:p>
-      <w:r>
-        <w:t>How should applications perform.</w:t>
-      </w:r>
-    </w:p>
-    <w:p>
-      <w:r>
-        <w:t>5 key parameters:</w:t>
+        <w:t>Priority is the means by which users, applications, traffic streams or individual streams or individual packets take precedence over others in setting up a service session or forwarding packets during periods of congestion in the network.  Public Safety users will require priority access to National Public Safety Broadband Network resources to make their communications an effective tool in the management of incidents and emergencies.</w:t>
       </w:r>
     </w:p>
     <w:p>
@@ -528,7 +550,14 @@
     </w:p>
     <w:p>
       <w:r>
-        <w:t>Allocation and retention priority – allows the network to understand the priority of the users.  Alloows any cell tower to know priority of user</w:t>
+        <w:lastRenderedPageBreak/>
+        <w:t xml:space="preserve">Allocation and retention priority – allows the network to understand the priority of the users.  </w:t>
+      </w:r>
+      <w:r>
+        <w:t>Allows</w:t>
+      </w:r>
+      <w:r>
+        <w:t xml:space="preserve"> any cell tower to know priority of user</w:t>
       </w:r>
     </w:p>
     <w:p>
@@ -543,6 +572,104 @@
       <w:r>
         <w:t>Quality of Service</w:t>
       </w:r>
+    </w:p>
+    <w:p>
+      <w:r>
+        <w:tab/>
+        <w:t>Quality of service is needed to ensure Public Safety users have access to their mission critical services and applications at the required level of quality for individual needs.  Quality of service requires discrimination in the assignment of properties such as bandwidth guarantees, usage limits, latency, accuracy, accessibility and retention.</w:t>
+      </w:r>
+    </w:p>
+    <w:p>
+      <w:r>
+        <w:tab/>
+        <w:t>In order to maintain properly optimized quality of service for public safety users, these five key parameters must be considered:</w:t>
+      </w:r>
+    </w:p>
+    <w:p>
+      <w:pPr>
+        <w:pStyle w:val="ListParagraph"/>
+        <w:numPr>
+          <w:ilvl w:val="0"/>
+          <w:numId w:val="7"/>
+        </w:numPr>
+      </w:pPr>
+      <w:r>
+        <w:t>Access class allows the device to identify itself as a Normal, High Priority, or Emergency user and allows the device to understand when it is prohibited from connecting to the network.</w:t>
+      </w:r>
+    </w:p>
+    <w:p>
+      <w:pPr>
+        <w:pStyle w:val="ListParagraph"/>
+        <w:numPr>
+          <w:ilvl w:val="0"/>
+          <w:numId w:val="7"/>
+        </w:numPr>
+      </w:pPr>
+      <w:r>
+        <w:t>Allocation and retention priority allows the network to understand the priority of the user.</w:t>
+      </w:r>
+    </w:p>
+    <w:p>
+      <w:pPr>
+        <w:pStyle w:val="ListParagraph"/>
+        <w:numPr>
+          <w:ilvl w:val="0"/>
+          <w:numId w:val="7"/>
+        </w:numPr>
+      </w:pPr>
+      <w:r>
+        <w:t>Preemption capability and vulnerability indicators identifies which users can be preempted.</w:t>
+      </w:r>
+    </w:p>
+    <w:p>
+      <w:pPr>
+        <w:pStyle w:val="ListParagraph"/>
+        <w:numPr>
+          <w:ilvl w:val="0"/>
+          <w:numId w:val="7"/>
+        </w:numPr>
+      </w:pPr>
+      <w:r>
+        <w:t>Quality class indicator allows the network to understand the desired packet forwarding behavior of the EPC barrier.</w:t>
+      </w:r>
+    </w:p>
+    <w:p>
+      <w:pPr>
+        <w:pStyle w:val="ListParagraph"/>
+        <w:numPr>
+          <w:ilvl w:val="0"/>
+          <w:numId w:val="7"/>
+        </w:numPr>
+      </w:pPr>
+      <w:r>
+        <w:t>Bit rate parameters allows the cell tower to schedule and grant bandwidth appropriately.</w:t>
+      </w:r>
+    </w:p>
+    <w:p>
+      <w:pPr>
+        <w:pStyle w:val="Heading2"/>
+      </w:pPr>
+    </w:p>
+    <w:p>
+      <w:pPr>
+        <w:pStyle w:val="Heading2"/>
+      </w:pPr>
+      <w:r>
+        <w:t>Conclusion</w:t>
+      </w:r>
+    </w:p>
+    <w:p>
+      <w:r>
+        <w:tab/>
+      </w:r>
+      <w:r>
+        <w:t xml:space="preserve">Security in Public Safety Communications is a massive challenge of integrating multiple organizations and ensuring that mission critical data remains secure.  The application of existing technologies, techniques, and protocols into FirstNet has the great potential of making such mission critical data secure in an Unclassified For Official Use Only </w:t>
+      </w:r>
+      <w:r>
+        <w:t>environment.</w:t>
+      </w:r>
+      <w:bookmarkStart w:id="0" w:name="_GoBack"/>
+      <w:bookmarkEnd w:id="0"/>
       <w:r>
         <w:br w:type="page"/>
       </w:r>
@@ -791,7 +918,7 @@
           <w:rPr>
             <w:rStyle w:val="Hyperlink"/>
           </w:rPr>
-          <w:t>https://youtu.be/NMqru0fsmr0</w:t>
+          <w:t>https://www.firstnet.gov/newsroom/blog/priority-pre-emption-and-quality-service-tutorial-lte-key-concepts</w:t>
         </w:r>
       </w:hyperlink>
     </w:p>
@@ -803,8 +930,6 @@
           <w:numId w:val="1"/>
         </w:numPr>
       </w:pPr>
-      <w:bookmarkStart w:id="0" w:name="_GoBack"/>
-      <w:bookmarkEnd w:id="0"/>
     </w:p>
     <w:p/>
     <w:p/>
@@ -821,6 +946,184 @@
 <file path=word/numbering.xml><?xml version="1.0" encoding="utf-8"?>
 <w:numbering xmlns:wpc="http://schemas.microsoft.com/office/word/2010/wordprocessingCanvas" xmlns:mc="http://schemas.openxmlformats.org/markup-compatibility/2006" xmlns:o="urn:schemas-microsoft-com:office:office" xmlns:r="http://schemas.openxmlformats.org/officeDocument/2006/relationships" xmlns:m="http://schemas.openxmlformats.org/officeDocument/2006/math" xmlns:v="urn:schemas-microsoft-com:vml" xmlns:wp14="http://schemas.microsoft.com/office/word/2010/wordprocessingDrawing" xmlns:wp="http://schemas.openxmlformats.org/drawingml/2006/wordprocessingDrawing" xmlns:w10="urn:schemas-microsoft-com:office:word" xmlns:w="http://schemas.openxmlformats.org/wordprocessingml/2006/main" xmlns:w14="http://schemas.microsoft.com/office/word/2010/wordml" xmlns:w15="http://schemas.microsoft.com/office/word/2012/wordml" xmlns:wpg="http://schemas.microsoft.com/office/word/2010/wordprocessingGroup" xmlns:wpi="http://schemas.microsoft.com/office/word/2010/wordprocessingInk" xmlns:wne="http://schemas.microsoft.com/office/word/2006/wordml" xmlns:wps="http://schemas.microsoft.com/office/word/2010/wordprocessingShape" mc:Ignorable="w14 w15 wp14">
   <w:abstractNum w:abstractNumId="0" w15:restartNumberingAfterBreak="0">
+    <w:nsid w:val="32B05269"/>
+    <w:multiLevelType w:val="hybridMultilevel"/>
+    <w:tmpl w:val="B87AAF1C"/>
+    <w:lvl w:ilvl="0" w:tplc="0409000F">
+      <w:start w:val="1"/>
+      <w:numFmt w:val="decimal"/>
+      <w:lvlText w:val="%1."/>
+      <w:lvlJc w:val="left"/>
+      <w:pPr>
+        <w:ind w:left="720" w:hanging="360"/>
+      </w:pPr>
+      <w:rPr>
+        <w:rFonts w:hint="default"/>
+      </w:rPr>
+    </w:lvl>
+    <w:lvl w:ilvl="1" w:tplc="04090019" w:tentative="1">
+      <w:start w:val="1"/>
+      <w:numFmt w:val="lowerLetter"/>
+      <w:lvlText w:val="%2."/>
+      <w:lvlJc w:val="left"/>
+      <w:pPr>
+        <w:ind w:left="1440" w:hanging="360"/>
+      </w:pPr>
+    </w:lvl>
+    <w:lvl w:ilvl="2" w:tplc="0409001B" w:tentative="1">
+      <w:start w:val="1"/>
+      <w:numFmt w:val="lowerRoman"/>
+      <w:lvlText w:val="%3."/>
+      <w:lvlJc w:val="right"/>
+      <w:pPr>
+        <w:ind w:left="2160" w:hanging="180"/>
+      </w:pPr>
+    </w:lvl>
+    <w:lvl w:ilvl="3" w:tplc="0409000F" w:tentative="1">
+      <w:start w:val="1"/>
+      <w:numFmt w:val="decimal"/>
+      <w:lvlText w:val="%4."/>
+      <w:lvlJc w:val="left"/>
+      <w:pPr>
+        <w:ind w:left="2880" w:hanging="360"/>
+      </w:pPr>
+    </w:lvl>
+    <w:lvl w:ilvl="4" w:tplc="04090019" w:tentative="1">
+      <w:start w:val="1"/>
+      <w:numFmt w:val="lowerLetter"/>
+      <w:lvlText w:val="%5."/>
+      <w:lvlJc w:val="left"/>
+      <w:pPr>
+        <w:ind w:left="3600" w:hanging="360"/>
+      </w:pPr>
+    </w:lvl>
+    <w:lvl w:ilvl="5" w:tplc="0409001B" w:tentative="1">
+      <w:start w:val="1"/>
+      <w:numFmt w:val="lowerRoman"/>
+      <w:lvlText w:val="%6."/>
+      <w:lvlJc w:val="right"/>
+      <w:pPr>
+        <w:ind w:left="4320" w:hanging="180"/>
+      </w:pPr>
+    </w:lvl>
+    <w:lvl w:ilvl="6" w:tplc="0409000F" w:tentative="1">
+      <w:start w:val="1"/>
+      <w:numFmt w:val="decimal"/>
+      <w:lvlText w:val="%7."/>
+      <w:lvlJc w:val="left"/>
+      <w:pPr>
+        <w:ind w:left="5040" w:hanging="360"/>
+      </w:pPr>
+    </w:lvl>
+    <w:lvl w:ilvl="7" w:tplc="04090019" w:tentative="1">
+      <w:start w:val="1"/>
+      <w:numFmt w:val="lowerLetter"/>
+      <w:lvlText w:val="%8."/>
+      <w:lvlJc w:val="left"/>
+      <w:pPr>
+        <w:ind w:left="5760" w:hanging="360"/>
+      </w:pPr>
+    </w:lvl>
+    <w:lvl w:ilvl="8" w:tplc="0409001B" w:tentative="1">
+      <w:start w:val="1"/>
+      <w:numFmt w:val="lowerRoman"/>
+      <w:lvlText w:val="%9."/>
+      <w:lvlJc w:val="right"/>
+      <w:pPr>
+        <w:ind w:left="6480" w:hanging="180"/>
+      </w:pPr>
+    </w:lvl>
+  </w:abstractNum>
+  <w:abstractNum w:abstractNumId="1" w15:restartNumberingAfterBreak="0">
+    <w:nsid w:val="37626886"/>
+    <w:multiLevelType w:val="hybridMultilevel"/>
+    <w:tmpl w:val="31864DE4"/>
+    <w:lvl w:ilvl="0" w:tplc="0409000F">
+      <w:start w:val="1"/>
+      <w:numFmt w:val="decimal"/>
+      <w:lvlText w:val="%1."/>
+      <w:lvlJc w:val="left"/>
+      <w:pPr>
+        <w:ind w:left="720" w:hanging="360"/>
+      </w:pPr>
+      <w:rPr>
+        <w:rFonts w:hint="default"/>
+      </w:rPr>
+    </w:lvl>
+    <w:lvl w:ilvl="1" w:tplc="04090019" w:tentative="1">
+      <w:start w:val="1"/>
+      <w:numFmt w:val="lowerLetter"/>
+      <w:lvlText w:val="%2."/>
+      <w:lvlJc w:val="left"/>
+      <w:pPr>
+        <w:ind w:left="1440" w:hanging="360"/>
+      </w:pPr>
+    </w:lvl>
+    <w:lvl w:ilvl="2" w:tplc="0409001B" w:tentative="1">
+      <w:start w:val="1"/>
+      <w:numFmt w:val="lowerRoman"/>
+      <w:lvlText w:val="%3."/>
+      <w:lvlJc w:val="right"/>
+      <w:pPr>
+        <w:ind w:left="2160" w:hanging="180"/>
+      </w:pPr>
+    </w:lvl>
+    <w:lvl w:ilvl="3" w:tplc="0409000F" w:tentative="1">
+      <w:start w:val="1"/>
+      <w:numFmt w:val="decimal"/>
+      <w:lvlText w:val="%4."/>
+      <w:lvlJc w:val="left"/>
+      <w:pPr>
+        <w:ind w:left="2880" w:hanging="360"/>
+      </w:pPr>
+    </w:lvl>
+    <w:lvl w:ilvl="4" w:tplc="04090019" w:tentative="1">
+      <w:start w:val="1"/>
+      <w:numFmt w:val="lowerLetter"/>
+      <w:lvlText w:val="%5."/>
+      <w:lvlJc w:val="left"/>
+      <w:pPr>
+        <w:ind w:left="3600" w:hanging="360"/>
+      </w:pPr>
+    </w:lvl>
+    <w:lvl w:ilvl="5" w:tplc="0409001B" w:tentative="1">
+      <w:start w:val="1"/>
+      <w:numFmt w:val="lowerRoman"/>
+      <w:lvlText w:val="%6."/>
+      <w:lvlJc w:val="right"/>
+      <w:pPr>
+        <w:ind w:left="4320" w:hanging="180"/>
+      </w:pPr>
+    </w:lvl>
+    <w:lvl w:ilvl="6" w:tplc="0409000F" w:tentative="1">
+      <w:start w:val="1"/>
+      <w:numFmt w:val="decimal"/>
+      <w:lvlText w:val="%7."/>
+      <w:lvlJc w:val="left"/>
+      <w:pPr>
+        <w:ind w:left="5040" w:hanging="360"/>
+      </w:pPr>
+    </w:lvl>
+    <w:lvl w:ilvl="7" w:tplc="04090019" w:tentative="1">
+      <w:start w:val="1"/>
+      <w:numFmt w:val="lowerLetter"/>
+      <w:lvlText w:val="%8."/>
+      <w:lvlJc w:val="left"/>
+      <w:pPr>
+        <w:ind w:left="5760" w:hanging="360"/>
+      </w:pPr>
+    </w:lvl>
+    <w:lvl w:ilvl="8" w:tplc="0409001B" w:tentative="1">
+      <w:start w:val="1"/>
+      <w:numFmt w:val="lowerRoman"/>
+      <w:lvlText w:val="%9."/>
+      <w:lvlJc w:val="right"/>
+      <w:pPr>
+        <w:ind w:left="6480" w:hanging="180"/>
+      </w:pPr>
+    </w:lvl>
+  </w:abstractNum>
+  <w:abstractNum w:abstractNumId="2" w15:restartNumberingAfterBreak="0">
     <w:nsid w:val="52234F64"/>
     <w:multiLevelType w:val="hybridMultilevel"/>
     <w:tmpl w:val="09B0FCEC"/>
@@ -933,7 +1236,7 @@
       </w:rPr>
     </w:lvl>
   </w:abstractNum>
-  <w:abstractNum w:abstractNumId="1" w15:restartNumberingAfterBreak="0">
+  <w:abstractNum w:abstractNumId="3" w15:restartNumberingAfterBreak="0">
     <w:nsid w:val="5A054305"/>
     <w:multiLevelType w:val="hybridMultilevel"/>
     <w:tmpl w:val="B5062EDA"/>
@@ -1022,7 +1325,7 @@
       </w:pPr>
     </w:lvl>
   </w:abstractNum>
-  <w:abstractNum w:abstractNumId="2" w15:restartNumberingAfterBreak="0">
+  <w:abstractNum w:abstractNumId="4" w15:restartNumberingAfterBreak="0">
     <w:nsid w:val="66B74C67"/>
     <w:multiLevelType w:val="hybridMultilevel"/>
     <w:tmpl w:val="2AD6CCE8"/>
@@ -1111,7 +1414,7 @@
       </w:pPr>
     </w:lvl>
   </w:abstractNum>
-  <w:abstractNum w:abstractNumId="3" w15:restartNumberingAfterBreak="0">
+  <w:abstractNum w:abstractNumId="5" w15:restartNumberingAfterBreak="0">
     <w:nsid w:val="74B80741"/>
     <w:multiLevelType w:val="hybridMultilevel"/>
     <w:tmpl w:val="7456A76A"/>
@@ -1200,16 +1503,114 @@
       </w:pPr>
     </w:lvl>
   </w:abstractNum>
+  <w:abstractNum w:abstractNumId="6" w15:restartNumberingAfterBreak="0">
+    <w:nsid w:val="75CF509D"/>
+    <w:multiLevelType w:val="hybridMultilevel"/>
+    <w:tmpl w:val="CA5A56DE"/>
+    <w:lvl w:ilvl="0" w:tplc="1E0AAAB0">
+      <w:start w:val="1"/>
+      <w:numFmt w:val="decimal"/>
+      <w:lvlText w:val="%1."/>
+      <w:lvlJc w:val="left"/>
+      <w:pPr>
+        <w:ind w:left="1080" w:hanging="360"/>
+      </w:pPr>
+      <w:rPr>
+        <w:rFonts w:hint="default"/>
+      </w:rPr>
+    </w:lvl>
+    <w:lvl w:ilvl="1" w:tplc="04090019" w:tentative="1">
+      <w:start w:val="1"/>
+      <w:numFmt w:val="lowerLetter"/>
+      <w:lvlText w:val="%2."/>
+      <w:lvlJc w:val="left"/>
+      <w:pPr>
+        <w:ind w:left="1800" w:hanging="360"/>
+      </w:pPr>
+    </w:lvl>
+    <w:lvl w:ilvl="2" w:tplc="0409001B" w:tentative="1">
+      <w:start w:val="1"/>
+      <w:numFmt w:val="lowerRoman"/>
+      <w:lvlText w:val="%3."/>
+      <w:lvlJc w:val="right"/>
+      <w:pPr>
+        <w:ind w:left="2520" w:hanging="180"/>
+      </w:pPr>
+    </w:lvl>
+    <w:lvl w:ilvl="3" w:tplc="0409000F" w:tentative="1">
+      <w:start w:val="1"/>
+      <w:numFmt w:val="decimal"/>
+      <w:lvlText w:val="%4."/>
+      <w:lvlJc w:val="left"/>
+      <w:pPr>
+        <w:ind w:left="3240" w:hanging="360"/>
+      </w:pPr>
+    </w:lvl>
+    <w:lvl w:ilvl="4" w:tplc="04090019" w:tentative="1">
+      <w:start w:val="1"/>
+      <w:numFmt w:val="lowerLetter"/>
+      <w:lvlText w:val="%5."/>
+      <w:lvlJc w:val="left"/>
+      <w:pPr>
+        <w:ind w:left="3960" w:hanging="360"/>
+      </w:pPr>
+    </w:lvl>
+    <w:lvl w:ilvl="5" w:tplc="0409001B" w:tentative="1">
+      <w:start w:val="1"/>
+      <w:numFmt w:val="lowerRoman"/>
+      <w:lvlText w:val="%6."/>
+      <w:lvlJc w:val="right"/>
+      <w:pPr>
+        <w:ind w:left="4680" w:hanging="180"/>
+      </w:pPr>
+    </w:lvl>
+    <w:lvl w:ilvl="6" w:tplc="0409000F" w:tentative="1">
+      <w:start w:val="1"/>
+      <w:numFmt w:val="decimal"/>
+      <w:lvlText w:val="%7."/>
+      <w:lvlJc w:val="left"/>
+      <w:pPr>
+        <w:ind w:left="5400" w:hanging="360"/>
+      </w:pPr>
+    </w:lvl>
+    <w:lvl w:ilvl="7" w:tplc="04090019" w:tentative="1">
+      <w:start w:val="1"/>
+      <w:numFmt w:val="lowerLetter"/>
+      <w:lvlText w:val="%8."/>
+      <w:lvlJc w:val="left"/>
+      <w:pPr>
+        <w:ind w:left="6120" w:hanging="360"/>
+      </w:pPr>
+    </w:lvl>
+    <w:lvl w:ilvl="8" w:tplc="0409001B" w:tentative="1">
+      <w:start w:val="1"/>
+      <w:numFmt w:val="lowerRoman"/>
+      <w:lvlText w:val="%9."/>
+      <w:lvlJc w:val="right"/>
+      <w:pPr>
+        <w:ind w:left="6840" w:hanging="180"/>
+      </w:pPr>
+    </w:lvl>
+  </w:abstractNum>
   <w:num w:numId="1">
+    <w:abstractNumId w:val="2"/>
+  </w:num>
+  <w:num w:numId="2">
+    <w:abstractNumId w:val="4"/>
+  </w:num>
+  <w:num w:numId="3">
+    <w:abstractNumId w:val="5"/>
+  </w:num>
+  <w:num w:numId="4">
+    <w:abstractNumId w:val="3"/>
+  </w:num>
+  <w:num w:numId="5">
+    <w:abstractNumId w:val="6"/>
+  </w:num>
+  <w:num w:numId="6">
     <w:abstractNumId w:val="0"/>
   </w:num>
-  <w:num w:numId="2">
-    <w:abstractNumId w:val="2"/>
-  </w:num>
-  <w:num w:numId="3">
-    <w:abstractNumId w:val="3"/>
-  </w:num>
-  <w:num w:numId="4">
+  <w:num w:numId="7">
     <w:abstractNumId w:val="1"/>
   </w:num>
 </w:numbering>

</xml_diff>

<commit_message>
Ready to be formatted.
</commit_message>
<xml_diff>
--- a/Project/Project.docx
+++ b/Project/Project.docx
@@ -53,7 +53,20 @@
         <w:t xml:space="preserve">  However, the exponentially increasing amount of sensitive data being transmitted over networks being utilized for the public safety mission</w:t>
       </w:r>
       <w:r>
-        <w:t xml:space="preserve"> causes great concern over the protection and security of such data.  This project proposes ways in which such data can be protected on the FirstNet network.</w:t>
+        <w:t xml:space="preserve"> cause</w:t>
+      </w:r>
+      <w:ins w:id="0" w:author="Kevin Kuo" w:date="2017-05-14T17:08:00Z">
+        <w:r>
+          <w:t>d</w:t>
+        </w:r>
+      </w:ins>
+      <w:del w:id="1" w:author="Kevin Kuo" w:date="2017-05-14T17:08:00Z">
+        <w:r>
+          <w:delText>s</w:delText>
+        </w:r>
+      </w:del>
+      <w:r>
+        <w:t xml:space="preserve"> great concern over the protection and security of such data.  This project proposes ways in which such data can be protected on the FirstNet network.</w:t>
       </w:r>
     </w:p>
     <w:p>
@@ -65,15 +78,96 @@
       </w:r>
     </w:p>
     <w:p>
+      <w:pPr>
+        <w:rPr>
+          <w:ins w:id="2" w:author="Kevin Kuo" w:date="2017-05-14T17:09:00Z"/>
+        </w:rPr>
+      </w:pPr>
       <w:r>
         <w:t xml:space="preserve">Currently, first responders are relying on Land Mobile Radio networks to provide mission critical voice communications.  These Land Mobile Radio networks generally meet first responder’s needs to have a guaranteed priority access to mission critical voice services.  However, most first responder organizations require mobile data services and applications which are being provided exclusively by commercial </w:t>
       </w:r>
       <w:r>
-        <w:t xml:space="preserve">carriers.  Unfortunately, utilizing these services and applications </w:t>
-      </w:r>
-      <w:r>
-        <w:t>requires sharing resources with the commercial network which creates significant and ongoing concerns regarding the ability to prioritize such demands appropriately.</w:t>
-      </w:r>
+        <w:t>carrier</w:t>
+      </w:r>
+      <w:del w:id="3" w:author="Kevin Kuo" w:date="2017-05-14T17:09:00Z">
+        <w:r>
+          <w:delText>s</w:delText>
+        </w:r>
+      </w:del>
+      <w:ins w:id="4" w:author="Kevin Kuo" w:date="2017-05-14T17:09:00Z">
+        <w:r>
+          <w:t xml:space="preserve"> data connections</w:t>
+        </w:r>
+      </w:ins>
+      <w:r>
+        <w:t xml:space="preserve">.  Unfortunately, utilizing these services and applications </w:t>
+      </w:r>
+      <w:r>
+        <w:t xml:space="preserve">requires </w:t>
+      </w:r>
+      <w:ins w:id="5" w:author="Kevin Kuo" w:date="2017-05-14T17:09:00Z">
+        <w:r>
+          <w:t xml:space="preserve">the </w:t>
+        </w:r>
+      </w:ins>
+      <w:r>
+        <w:t>sharing resources with the commercial network which creates significant and ongoing concerns regarding the ability to prioritize such demands appropriately.</w:t>
+      </w:r>
+    </w:p>
+    <w:p>
+      <w:ins w:id="6" w:author="Kevin Kuo" w:date="2017-05-14T17:10:00Z">
+        <w:r>
+          <w:rPr>
+            <w:noProof/>
+          </w:rPr>
+          <w:drawing>
+            <wp:inline distT="0" distB="0" distL="0" distR="0" wp14:anchorId="6D4CDE83" wp14:editId="7A2181E9">
+              <wp:extent cx="3058730" cy="1475772"/>
+              <wp:effectExtent l="0" t="0" r="8890" b="0"/>
+              <wp:docPr id="1028" name="Picture 4" descr="The current state of LMR."/>
+              <wp:cNvGraphicFramePr>
+                <a:graphicFrameLocks xmlns:a="http://schemas.openxmlformats.org/drawingml/2006/main" noChangeAspect="1"/>
+              </wp:cNvGraphicFramePr>
+              <a:graphic xmlns:a="http://schemas.openxmlformats.org/drawingml/2006/main">
+                <a:graphicData uri="http://schemas.openxmlformats.org/drawingml/2006/picture">
+                  <pic:pic xmlns:pic="http://schemas.openxmlformats.org/drawingml/2006/picture">
+                    <pic:nvPicPr>
+                      <pic:cNvPr id="1028" name="Picture 4" descr="The current state of LMR."/>
+                      <pic:cNvPicPr>
+                        <a:picLocks noChangeAspect="1" noChangeArrowheads="1"/>
+                      </pic:cNvPicPr>
+                    </pic:nvPicPr>
+                    <pic:blipFill>
+                      <a:blip r:embed="rId5" cstate="print">
+                        <a:extLst>
+                          <a:ext uri="{28A0092B-C50C-407E-A947-70E740481C1C}">
+                            <a14:useLocalDpi xmlns:a14="http://schemas.microsoft.com/office/drawing/2010/main" val="0"/>
+                          </a:ext>
+                        </a:extLst>
+                      </a:blip>
+                      <a:srcRect/>
+                      <a:stretch>
+                        <a:fillRect/>
+                      </a:stretch>
+                    </pic:blipFill>
+                    <pic:spPr bwMode="auto">
+                      <a:xfrm>
+                        <a:off x="0" y="0"/>
+                        <a:ext cx="3076063" cy="1484135"/>
+                      </a:xfrm>
+                      <a:prstGeom prst="rect">
+                        <a:avLst/>
+                      </a:prstGeom>
+                      <a:noFill/>
+                      <a:extLst/>
+                    </pic:spPr>
+                  </pic:pic>
+                </a:graphicData>
+              </a:graphic>
+            </wp:inline>
+          </w:drawing>
+        </w:r>
+      </w:ins>
     </w:p>
     <w:p>
       <w:pPr>
@@ -84,23 +178,174 @@
       </w:r>
     </w:p>
     <w:p>
-      <w:r>
-        <w:t xml:space="preserve">When FirstNet launches, the objective of the network will be to provide mission critical, high speed data and video services that will supplement Land Mobile Radio networks which would provide mission critical voice services.  </w:t>
+      <w:pPr>
+        <w:rPr>
+          <w:ins w:id="7" w:author="Kevin Kuo" w:date="2017-05-14T17:10:00Z"/>
+        </w:rPr>
+      </w:pPr>
+      <w:r>
+        <w:t>When FirstNet launches, the objective of the network will be to provide mission critical, high speed data and video services that will supplement Land Mobile Radio networks</w:t>
+      </w:r>
+      <w:ins w:id="8" w:author="Kevin Kuo" w:date="2017-05-14T17:10:00Z">
+        <w:r>
+          <w:t xml:space="preserve">.  Land Mobile Radio networks would continue to </w:t>
+        </w:r>
+      </w:ins>
+      <w:del w:id="9" w:author="Kevin Kuo" w:date="2017-05-14T17:10:00Z">
+        <w:r>
+          <w:delText xml:space="preserve"> which would provide</w:delText>
+        </w:r>
+      </w:del>
+      <w:ins w:id="10" w:author="Kevin Kuo" w:date="2017-05-14T17:10:00Z">
+        <w:r>
+          <w:t>provide</w:t>
+        </w:r>
+      </w:ins>
+      <w:r>
+        <w:t xml:space="preserve"> mission critical voice services.  </w:t>
       </w:r>
       <w:r>
         <w:t xml:space="preserve">First responder organizations will still reply on the Land Mobile Radio networks for mission critical voice services.  </w:t>
       </w:r>
       <w:r>
-        <w:t>Therefore, the initial transition will move services and applications which previously utilized the commercial network onto the FirstNet network.</w:t>
-      </w:r>
-    </w:p>
-    <w:p>
-      <w:r>
-        <w:t xml:space="preserve">In March 2017, FirstNet selected AT&amp;T to build and manage FirstNet.  </w:t>
-      </w:r>
-      <w:r>
-        <w:t xml:space="preserve">The vision for FirstNet has not changed, however, its implementation has been modified.  FirstNet will continue to use commercial infrastructure to deliver mission critical data services with the application of improved Quality of Service (QoS) assurances for the public safety services.  </w:t>
-      </w:r>
+        <w:t xml:space="preserve">Therefore, the initial </w:t>
+      </w:r>
+      <w:ins w:id="11" w:author="Kevin Kuo" w:date="2017-05-14T17:11:00Z">
+        <w:r>
+          <w:t>proposed</w:t>
+        </w:r>
+        <w:r>
+          <w:t xml:space="preserve"> </w:t>
+        </w:r>
+      </w:ins>
+      <w:r>
+        <w:t>transition will move services and applications which previously utilized the commercial network onto the FirstNet network.</w:t>
+      </w:r>
+    </w:p>
+    <w:p>
+      <w:pPr>
+        <w:rPr>
+          <w:del w:id="12" w:author="Kevin Kuo" w:date="2017-05-14T17:11:00Z"/>
+        </w:rPr>
+      </w:pPr>
+    </w:p>
+    <w:p>
+      <w:pPr>
+        <w:rPr>
+          <w:ins w:id="13" w:author="Kevin Kuo" w:date="2017-05-14T17:11:00Z"/>
+        </w:rPr>
+      </w:pPr>
+      <w:ins w:id="14" w:author="Kevin Kuo" w:date="2017-05-14T17:11:00Z">
+        <w:r>
+          <w:t xml:space="preserve">However, </w:t>
+        </w:r>
+      </w:ins>
+      <w:del w:id="15" w:author="Kevin Kuo" w:date="2017-05-14T17:11:00Z">
+        <w:r>
+          <w:delText>I</w:delText>
+        </w:r>
+      </w:del>
+      <w:ins w:id="16" w:author="Kevin Kuo" w:date="2017-05-14T17:11:00Z">
+        <w:r>
+          <w:t>i</w:t>
+        </w:r>
+      </w:ins>
+      <w:r>
+        <w:t xml:space="preserve">n March 2017, FirstNet selected AT&amp;T to build and manage FirstNet.  </w:t>
+      </w:r>
+      <w:r>
+        <w:t xml:space="preserve">The vision for FirstNet has not changed, </w:t>
+      </w:r>
+      <w:del w:id="17" w:author="Kevin Kuo" w:date="2017-05-14T17:11:00Z">
+        <w:r>
+          <w:delText>however</w:delText>
+        </w:r>
+      </w:del>
+      <w:ins w:id="18" w:author="Kevin Kuo" w:date="2017-05-14T17:11:00Z">
+        <w:r>
+          <w:t>although</w:t>
+        </w:r>
+      </w:ins>
+      <w:r>
+        <w:t>, its implementation has been modified.  FirstNet will continue to use commercial infrastructure to deliver mission critical data services with the application of improved Quality of Service (</w:t>
+      </w:r>
+      <w:proofErr w:type="spellStart"/>
+      <w:r>
+        <w:t>QoS</w:t>
+      </w:r>
+      <w:proofErr w:type="spellEnd"/>
+      <w:r>
+        <w:t xml:space="preserve">) assurances for the public safety </w:t>
+      </w:r>
+      <w:del w:id="19" w:author="Kevin Kuo" w:date="2017-05-14T17:12:00Z">
+        <w:r>
+          <w:delText>services</w:delText>
+        </w:r>
+      </w:del>
+      <w:ins w:id="20" w:author="Kevin Kuo" w:date="2017-05-14T17:12:00Z">
+        <w:r>
+          <w:t>sector and users</w:t>
+        </w:r>
+      </w:ins>
+      <w:r>
+        <w:t xml:space="preserve">.  </w:t>
+      </w:r>
+    </w:p>
+    <w:p>
+      <w:ins w:id="21" w:author="Kevin Kuo" w:date="2017-05-14T17:11:00Z">
+        <w:r>
+          <w:rPr>
+            <w:noProof/>
+          </w:rPr>
+          <w:lastRenderedPageBreak/>
+          <w:drawing>
+            <wp:inline distT="0" distB="0" distL="0" distR="0" wp14:anchorId="7F92B848" wp14:editId="3AB49D1D">
+              <wp:extent cx="3670478" cy="1770927"/>
+              <wp:effectExtent l="0" t="0" r="6350" b="1270"/>
+              <wp:docPr id="2050" name="Picture 2" descr="The current state of LMR."/>
+              <wp:cNvGraphicFramePr>
+                <a:graphicFrameLocks xmlns:a="http://schemas.openxmlformats.org/drawingml/2006/main" noChangeAspect="1"/>
+              </wp:cNvGraphicFramePr>
+              <a:graphic xmlns:a="http://schemas.openxmlformats.org/drawingml/2006/main">
+                <a:graphicData uri="http://schemas.openxmlformats.org/drawingml/2006/picture">
+                  <pic:pic xmlns:pic="http://schemas.openxmlformats.org/drawingml/2006/picture">
+                    <pic:nvPicPr>
+                      <pic:cNvPr id="2050" name="Picture 2" descr="The current state of LMR."/>
+                      <pic:cNvPicPr>
+                        <a:picLocks noChangeAspect="1" noChangeArrowheads="1"/>
+                      </pic:cNvPicPr>
+                    </pic:nvPicPr>
+                    <pic:blipFill>
+                      <a:blip r:embed="rId6" cstate="print">
+                        <a:extLst>
+                          <a:ext uri="{28A0092B-C50C-407E-A947-70E740481C1C}">
+                            <a14:useLocalDpi xmlns:a14="http://schemas.microsoft.com/office/drawing/2010/main" val="0"/>
+                          </a:ext>
+                        </a:extLst>
+                      </a:blip>
+                      <a:srcRect/>
+                      <a:stretch>
+                        <a:fillRect/>
+                      </a:stretch>
+                    </pic:blipFill>
+                    <pic:spPr bwMode="auto">
+                      <a:xfrm>
+                        <a:off x="0" y="0"/>
+                        <a:ext cx="3679088" cy="1775081"/>
+                      </a:xfrm>
+                      <a:prstGeom prst="rect">
+                        <a:avLst/>
+                      </a:prstGeom>
+                      <a:noFill/>
+                      <a:extLst/>
+                    </pic:spPr>
+                  </pic:pic>
+                </a:graphicData>
+              </a:graphic>
+            </wp:inline>
+          </w:drawing>
+        </w:r>
+      </w:ins>
     </w:p>
     <w:p>
       <w:pPr>
@@ -118,7 +363,20 @@
         <w:t>over</w:t>
       </w:r>
       <w:r>
-        <w:t xml:space="preserve"> Long Term Evolution functionalities meet or exceed mission critical needs.</w:t>
+        <w:t xml:space="preserve"> Long Term Evolution functionalities meet or exceed mission critical </w:t>
+      </w:r>
+      <w:ins w:id="22" w:author="Kevin Kuo" w:date="2017-05-14T17:12:00Z">
+        <w:r>
+          <w:t>requirements and standards</w:t>
+        </w:r>
+      </w:ins>
+      <w:del w:id="23" w:author="Kevin Kuo" w:date="2017-05-14T17:12:00Z">
+        <w:r>
+          <w:delText>needs</w:delText>
+        </w:r>
+      </w:del>
+      <w:r>
+        <w:t>.</w:t>
       </w:r>
     </w:p>
     <w:p>
@@ -131,14 +389,49 @@
     </w:p>
     <w:p>
       <w:r>
-        <w:t>The purpose of this project is to propose ways in which FirstNet can protect and secure mission critical data that traverses its network.</w:t>
-      </w:r>
-      <w:r>
-        <w:t xml:space="preserve">  Security will be designed into all radio access networks, devices, and applications used on FirstNet.  Firewalls will enforce stringent security policies developed in cooperation with Department of Homeland Security and Department of Defense to meet National Institute of </w:t>
-      </w:r>
-      <w:r>
-        <w:lastRenderedPageBreak/>
-        <w:t>Standards and Technology requirements.  The FirstNet design will be using 3</w:t>
+        <w:t xml:space="preserve">The purpose of this project is to propose </w:t>
+      </w:r>
+      <w:del w:id="24" w:author="Kevin Kuo" w:date="2017-05-14T17:14:00Z">
+        <w:r>
+          <w:delText xml:space="preserve">ways </w:delText>
+        </w:r>
+      </w:del>
+      <w:ins w:id="25" w:author="Kevin Kuo" w:date="2017-05-14T17:14:00Z">
+        <w:r>
+          <w:t xml:space="preserve">techniques, technologies, and protocols </w:t>
+        </w:r>
+      </w:ins>
+      <w:del w:id="26" w:author="Kevin Kuo" w:date="2017-05-14T17:14:00Z">
+        <w:r>
+          <w:delText xml:space="preserve">in </w:delText>
+        </w:r>
+      </w:del>
+      <w:r>
+        <w:t xml:space="preserve">which FirstNet can </w:t>
+      </w:r>
+      <w:ins w:id="27" w:author="Kevin Kuo" w:date="2017-05-14T17:14:00Z">
+        <w:r>
+          <w:t xml:space="preserve">adopt and implement inn order to </w:t>
+        </w:r>
+      </w:ins>
+      <w:r>
+        <w:t xml:space="preserve">protect and secure mission critical data that traverses </w:t>
+      </w:r>
+      <w:del w:id="28" w:author="Kevin Kuo" w:date="2017-05-14T17:14:00Z">
+        <w:r>
+          <w:delText xml:space="preserve">its </w:delText>
+        </w:r>
+      </w:del>
+      <w:ins w:id="29" w:author="Kevin Kuo" w:date="2017-05-14T17:14:00Z">
+        <w:r>
+          <w:t xml:space="preserve">the </w:t>
+        </w:r>
+      </w:ins>
+      <w:r>
+        <w:t>network.</w:t>
+      </w:r>
+      <w:r>
+        <w:t xml:space="preserve">  Security will be designed into all radio access networks, devices, and applications used on FirstNet.  Firewalls will enforce stringent security policies developed in cooperation with Department of Homeland Security and Department of Defense to meet National Institute of Standards and Technology requirements.  The FirstNet design will be using 3</w:t>
       </w:r>
       <w:r>
         <w:rPr>
@@ -181,7 +474,15 @@
     </w:p>
     <w:p>
       <w:r>
-        <w:t xml:space="preserve">These are devices that user use to send and receive information over the network.  These may include smart phones, tablets, laptops, and any other specialty device.  </w:t>
+        <w:t>These are devices that user</w:t>
+      </w:r>
+      <w:ins w:id="30" w:author="Kevin Kuo" w:date="2017-05-14T17:19:00Z">
+        <w:r>
+          <w:t>s</w:t>
+        </w:r>
+      </w:ins>
+      <w:r>
+        <w:t xml:space="preserve"> use to send and receive information over the network.  These may include smart phones, tablets, laptops, and any other specialty device.  </w:t>
       </w:r>
       <w:r>
         <w:t>Industry will develop device types and applications to meet public safety needs.  These devices must undergo a variety of testing and certification in areas to include interference, operation and security.</w:t>
@@ -209,6 +510,7 @@
         <w:rPr>
           <w:noProof/>
         </w:rPr>
+        <w:lastRenderedPageBreak/>
         <w:drawing>
           <wp:inline distT="0" distB="0" distL="0" distR="0">
             <wp:extent cx="5943600" cy="3740172"/>
@@ -227,7 +529,7 @@
                     </pic:cNvPicPr>
                   </pic:nvPicPr>
                   <pic:blipFill>
-                    <a:blip r:embed="rId5">
+                    <a:blip r:embed="rId7">
                       <a:extLst>
                         <a:ext uri="{28A0092B-C50C-407E-A947-70E740481C1C}">
                           <a14:useLocalDpi xmlns:a14="http://schemas.microsoft.com/office/drawing/2010/main" val="0"/>
@@ -286,7 +588,6 @@
         </w:numPr>
       </w:pPr>
       <w:r>
-        <w:lastRenderedPageBreak/>
         <w:t>Insider attacks – abuse of administrator rights</w:t>
       </w:r>
     </w:p>
@@ -328,7 +629,28 @@
     </w:p>
     <w:p>
       <w:r>
-        <w:t xml:space="preserve">To deal with these issues, LTE provides the use of IP security (IPsec) authentication and encryption between the eNodeB – referred to as cell tower – and the core network.  This is designed to protect the integrity of user traffic and network whenever the operator considers the backhaul network to be “untrusted”.  </w:t>
+        <w:t xml:space="preserve">To deal with these issues, LTE </w:t>
+      </w:r>
+      <w:del w:id="31" w:author="Kevin Kuo" w:date="2017-05-14T17:42:00Z">
+        <w:r>
+          <w:delText>provides the use of</w:delText>
+        </w:r>
+      </w:del>
+      <w:ins w:id="32" w:author="Kevin Kuo" w:date="2017-05-14T17:42:00Z">
+        <w:r>
+          <w:t>implements and utilizes</w:t>
+        </w:r>
+      </w:ins>
+      <w:r>
+        <w:t xml:space="preserve"> IP security (IPsec) authentication and encryption between the </w:t>
+      </w:r>
+      <w:proofErr w:type="spellStart"/>
+      <w:r>
+        <w:t>eNodeB</w:t>
+      </w:r>
+      <w:proofErr w:type="spellEnd"/>
+      <w:r>
+        <w:t xml:space="preserve"> – referred to as cell tower – and the core network.  This is designed to protect the integrity of user traffic and network whenever the operator considers the backhaul network to be “untrusted”.  </w:t>
       </w:r>
     </w:p>
     <w:p>
@@ -337,7 +659,15 @@
         <w:t>IPsec is an open standards framework to help sure private, secure communications over IP protocol through the use of cryptographic security services.  IPsec supports network-level integrity, data confidentiality, data origin authentication, and replay protection.</w:t>
       </w:r>
       <w:r>
-        <w:t xml:space="preserve">  IPsec is integrated into Layer 3 so it provides security for almost all protocols in TCP/IP.</w:t>
+        <w:t xml:space="preserve">  IPsec is integrated into Layer 3 </w:t>
+      </w:r>
+      <w:ins w:id="33" w:author="Kevin Kuo" w:date="2017-05-14T17:42:00Z">
+        <w:r>
+          <w:t xml:space="preserve">of the Open Systems Interconnection model </w:t>
+        </w:r>
+      </w:ins>
+      <w:r>
+        <w:t>so it provides security for almost all protocols in TCP/IP.</w:t>
       </w:r>
       <w:r>
         <w:t xml:space="preserve">  IPsec provides a defense in depth against network based attacks from untrusted computers, data corruption, data theft, and user credential theft.</w:t>
@@ -349,16 +679,71 @@
         <w:pStyle w:val="Heading2"/>
       </w:pPr>
       <w:r>
+        <w:lastRenderedPageBreak/>
         <w:t>Public Safety Devices</w:t>
       </w:r>
     </w:p>
     <w:p>
       <w:r>
         <w:tab/>
-        <w:t>UICC, known as a SIM card, is responsible for running SIM and USIM applications.  The UICC is the hardware storage location for sensitive information such as a pre-shared key K and IMSI.  The IMSI provides subscriber identity which is unique for every subscriber.</w:t>
-      </w:r>
-      <w:r>
-        <w:t xml:space="preserve">  There’s limited access to the UICC via a restricted OS API and the UICC performs cryptographic operations for authentication.  The LTE network shall not grant access to a 2G or 3G SIM.</w:t>
+      </w:r>
+      <w:del w:id="34" w:author="Kevin Kuo" w:date="2017-05-14T17:43:00Z">
+        <w:r>
+          <w:delText>UICC,</w:delText>
+        </w:r>
+      </w:del>
+      <w:ins w:id="35" w:author="Kevin Kuo" w:date="2017-05-14T17:43:00Z">
+        <w:r>
+          <w:t>Universal Integrated Circuit Card (UICC), also</w:t>
+        </w:r>
+      </w:ins>
+      <w:r>
+        <w:t xml:space="preserve"> known as a SIM card, is responsible for running SIM and </w:t>
+      </w:r>
+      <w:del w:id="36" w:author="Kevin Kuo" w:date="2017-05-14T17:45:00Z">
+        <w:r>
+          <w:delText xml:space="preserve">USIM </w:delText>
+        </w:r>
+      </w:del>
+      <w:ins w:id="37" w:author="Kevin Kuo" w:date="2017-05-14T17:45:00Z">
+        <w:r>
+          <w:t xml:space="preserve">IMSI </w:t>
+        </w:r>
+      </w:ins>
+      <w:r>
+        <w:t xml:space="preserve">applications.  The UICC is the hardware storage location for sensitive information such as a pre-shared key K and </w:t>
+      </w:r>
+      <w:del w:id="38" w:author="Kevin Kuo" w:date="2017-05-14T17:44:00Z">
+        <w:r>
+          <w:delText>IMSI</w:delText>
+        </w:r>
+      </w:del>
+      <w:ins w:id="39" w:author="Kevin Kuo" w:date="2017-05-14T17:44:00Z">
+        <w:r>
+          <w:t>International Mobile Subscriber Identity (IMSI)</w:t>
+        </w:r>
+      </w:ins>
+      <w:r>
+        <w:t>.  The IMSI provides subscriber identity which is unique for every subscriber.</w:t>
+      </w:r>
+      <w:r>
+        <w:t xml:space="preserve">  There’s limited access to the UICC via a restricted O</w:t>
+      </w:r>
+      <w:ins w:id="40" w:author="Kevin Kuo" w:date="2017-05-14T17:44:00Z">
+        <w:r>
+          <w:t xml:space="preserve">perating </w:t>
+        </w:r>
+      </w:ins>
+      <w:r>
+        <w:t>S</w:t>
+      </w:r>
+      <w:ins w:id="41" w:author="Kevin Kuo" w:date="2017-05-14T17:44:00Z">
+        <w:r>
+          <w:t>ystem</w:t>
+        </w:r>
+      </w:ins>
+      <w:r>
+        <w:t xml:space="preserve"> API and the UICC performs cryptographic operations for authentication.  The LTE network shall not grant access to a 2G or 3G SIM.</w:t>
       </w:r>
       <w:r>
         <w:t xml:space="preserve">  </w:t>
@@ -369,8 +754,18 @@
       <w:r>
         <w:t xml:space="preserve">Authentication and Key Agreement protocol is used for devices to authenticate with the </w:t>
       </w:r>
-      <w:r>
-        <w:t>career to gain network access.</w:t>
+      <w:del w:id="42" w:author="Kevin Kuo" w:date="2017-05-14T17:48:00Z">
+        <w:r>
+          <w:delText xml:space="preserve">career </w:delText>
+        </w:r>
+      </w:del>
+      <w:ins w:id="43" w:author="Kevin Kuo" w:date="2017-05-14T17:48:00Z">
+        <w:r>
+          <w:t xml:space="preserve">carrier </w:t>
+        </w:r>
+      </w:ins>
+      <w:r>
+        <w:t>to gain network access.</w:t>
       </w:r>
     </w:p>
     <w:p>
@@ -378,14 +773,42 @@
         <w:tab/>
         <w:t xml:space="preserve">The device itself will also feature </w:t>
       </w:r>
-      <w:r>
-        <w:t xml:space="preserve">2 </w:t>
-      </w:r>
+      <w:del w:id="44" w:author="Kevin Kuo" w:date="2017-05-14T17:52:00Z">
+        <w:r>
+          <w:delText xml:space="preserve">2 </w:delText>
+        </w:r>
+      </w:del>
+      <w:ins w:id="45" w:author="Kevin Kuo" w:date="2017-05-14T17:52:00Z">
+        <w:r>
+          <w:t xml:space="preserve">two </w:t>
+        </w:r>
+      </w:ins>
       <w:r>
         <w:t xml:space="preserve">layers of protection to ensure that the user of the device is an authorized users.  For example, </w:t>
       </w:r>
       <w:r>
-        <w:t>a device passcode must be entered to access basic features of the device such as text messages, phone, and saved contact list.  An additional more complex password must be entered in order to access sensitive services such as mission critical applications, enterprise email, enterprise address book, etc.  An example of an enterprise management security container that is used today would be Samsung KNOX.  Samsung KNOX is essentially a privileged “container” within the phone that permits the authorized user to access mission critical data services.  Samsung KNOX can also be configured to establish a VPN connection to the mission critical services which would encrypt the data traffic in addition to the standard LTE encryption.  By establishing the VPN connection, this ensures data would be secure even under a commercial network.  Since devices on FirstNet will need to be interoperable on commercial networks in the absence of FirstNet, this capability would be essential.</w:t>
+        <w:t xml:space="preserve">a device passcode must be entered to access basic features of the device such as text messages, phone, and </w:t>
+      </w:r>
+      <w:del w:id="46" w:author="Kevin Kuo" w:date="2017-05-14T17:58:00Z">
+        <w:r>
+          <w:delText>saved contact list</w:delText>
+        </w:r>
+      </w:del>
+      <w:ins w:id="47" w:author="Kevin Kuo" w:date="2017-05-14T17:58:00Z">
+        <w:r>
+          <w:t>personal address book</w:t>
+        </w:r>
+      </w:ins>
+      <w:r>
+        <w:t>.  An additional more complex password must be entered in order to access sensitive services such as mission critical applications, enterprise email, enterprise address book, etc.  An example of an enterprise management security container that is used today would be Samsung KNOX.  Samsung KNOX is essentially a privileged “container” within the phone that permits the authorized user to access mission critical data services</w:t>
+      </w:r>
+      <w:ins w:id="48" w:author="Kevin Kuo" w:date="2017-05-14T17:58:00Z">
+        <w:r>
+          <w:t xml:space="preserve"> and applications</w:t>
+        </w:r>
+      </w:ins>
+      <w:r>
+        <w:t>.  Samsung KNOX can also be configured to establish a VPN connection to the mission critical services which would encrypt the data traffic in addition to the standard LTE encryption.  By establishing the VPN connection, this ensures data would be secure even under a commercial network.  Since devices on FirstNet will need to be interoperable on commercial networks in the absence of FirstNet, this capability would be essential.</w:t>
       </w:r>
     </w:p>
     <w:p>
@@ -409,11 +832,15 @@
         <w:t xml:space="preserve">In order to ensure security in public safety communications applications, there must be proper vetting of authorized applications and application settings on the devices.  </w:t>
       </w:r>
       <w:r>
-        <w:t xml:space="preserve">In order to prevent the installation of malicious applications, enterprise management will continually update a list of permissible applications for each container within the device.  For example, some applications may be </w:t>
-      </w:r>
-      <w:r>
-        <w:lastRenderedPageBreak/>
-        <w:t>allowed to run after entering in the device passcode but not allowed to run behind a more secure container such as Samsung KNOX.</w:t>
+        <w:t xml:space="preserve">In order to prevent the installation of malicious applications, enterprise management will continually update a list of permissible applications for each </w:t>
+      </w:r>
+      <w:ins w:id="49" w:author="Kevin Kuo" w:date="2017-05-14T17:59:00Z">
+        <w:r>
+          <w:t xml:space="preserve">specific </w:t>
+        </w:r>
+      </w:ins>
+      <w:r>
+        <w:t>container within the device.  For example, some applications may be allowed to run after entering in the device passcode but not allowed to run behind a more secure container such as Samsung KNOX.</w:t>
       </w:r>
     </w:p>
     <w:p>
@@ -427,7 +854,15 @@
         <w:t xml:space="preserve">  </w:t>
       </w:r>
       <w:r>
-        <w:t>HTTPS is the protocol that allows communication between web server and web browser to view web pages.  HTTPS uses a Secure Socket Layer (SSL) certificate to create a secure encrypted connection.</w:t>
+        <w:t>HTTPS is the protocol that allows communication between web server and web browser to view web pages</w:t>
+      </w:r>
+      <w:ins w:id="50" w:author="Kevin Kuo" w:date="2017-05-14T18:00:00Z">
+        <w:r>
+          <w:t xml:space="preserve"> securely through encryption</w:t>
+        </w:r>
+      </w:ins>
+      <w:r>
+        <w:t>.  HTTPS uses a Secure Socket Layer (SSL) certificate to create a secure encrypted connection.</w:t>
       </w:r>
     </w:p>
     <w:p>
@@ -454,7 +889,11 @@
         <w:t xml:space="preserve">  </w:t>
       </w:r>
       <w:r>
-        <w:t xml:space="preserve">S/MIME is a protocol for sending digitally signed and encrypted messages.  S/MIME is a way for the sender to authenticate the message to its recipients.  </w:t>
+        <w:t xml:space="preserve">S/MIME is a protocol for sending digitally </w:t>
+      </w:r>
+      <w:r>
+        <w:lastRenderedPageBreak/>
+        <w:t xml:space="preserve">signed and encrypted messages.  S/MIME is a way for the sender to authenticate the message to its recipients.  </w:t>
       </w:r>
       <w:r>
         <w:t>It provides cryptographic security services for authentication, message integrity, and non-repudiation of origin.  Such measures enhance privacy and data security.</w:t>
@@ -538,31 +977,52 @@
     <w:p>
       <w:pPr>
         <w:ind w:firstLine="720"/>
+        <w:rPr>
+          <w:del w:id="51" w:author="Kevin Kuo" w:date="2017-05-14T20:53:00Z"/>
+        </w:rPr>
       </w:pPr>
       <w:r>
         <w:t>Priority is the means by which users, applications, traffic streams or individual streams or individual packets take precedence over others in setting up a service session or forwarding packets during periods of congestion in the network.  Public Safety users will require priority access to National Public Safety Broadband Network resources to make their communications an effective tool in the management of incidents and emergencies.</w:t>
       </w:r>
     </w:p>
     <w:p>
-      <w:r>
-        <w:t>Access class – provision in the mobile.  Allows the device to identify itself as a normal, high priority, or emergency user.</w:t>
-      </w:r>
-    </w:p>
-    <w:p>
-      <w:r>
-        <w:lastRenderedPageBreak/>
-        <w:t xml:space="preserve">Allocation and retention priority – allows the network to understand the priority of the users.  </w:t>
-      </w:r>
-      <w:r>
-        <w:t>Allows</w:t>
-      </w:r>
-      <w:r>
-        <w:t xml:space="preserve"> any cell tower to know priority of user</w:t>
-      </w:r>
-    </w:p>
-    <w:p>
-      <w:pPr>
-        <w:pStyle w:val="Heading3"/>
+      <w:pPr>
+        <w:rPr>
+          <w:del w:id="52" w:author="Kevin Kuo" w:date="2017-05-14T20:53:00Z"/>
+        </w:rPr>
+      </w:pPr>
+      <w:del w:id="53" w:author="Kevin Kuo" w:date="2017-05-14T20:53:00Z">
+        <w:r>
+          <w:delText>Access class – provision in the mobile.  Allows the device to identify itself as a normal, high priority, or emergency user.</w:delText>
+        </w:r>
+      </w:del>
+    </w:p>
+    <w:p>
+      <w:pPr>
+        <w:rPr>
+          <w:del w:id="54" w:author="Kevin Kuo" w:date="2017-05-14T20:53:00Z"/>
+        </w:rPr>
+      </w:pPr>
+      <w:del w:id="55" w:author="Kevin Kuo" w:date="2017-05-14T20:53:00Z">
+        <w:r>
+          <w:delText xml:space="preserve">Allocation and retention priority – allows the network to understand the priority of the users.  </w:delText>
+        </w:r>
+        <w:r>
+          <w:delText>Allows</w:delText>
+        </w:r>
+        <w:r>
+          <w:delText xml:space="preserve"> any cell tower to know priority of user</w:delText>
+        </w:r>
+      </w:del>
+    </w:p>
+    <w:p>
+      <w:pPr>
+        <w:ind w:firstLine="720"/>
+        <w:pPrChange w:id="56" w:author="Kevin Kuo" w:date="2017-05-14T20:53:00Z">
+          <w:pPr>
+            <w:pStyle w:val="Heading3"/>
+          </w:pPr>
+        </w:pPrChange>
       </w:pPr>
     </w:p>
     <w:p>
@@ -663,13 +1123,21 @@
         <w:tab/>
       </w:r>
       <w:r>
-        <w:t xml:space="preserve">Security in Public Safety Communications is a massive challenge of integrating multiple organizations and ensuring that mission critical data remains secure.  The application of existing technologies, techniques, and protocols into FirstNet has the great potential of making such mission critical data secure in an Unclassified For Official Use Only </w:t>
+        <w:t xml:space="preserve">Security in Public Safety Communications is a massive challenge of integrating multiple organizations and ensuring that mission critical data remains secure.  The application of existing technologies, techniques, and protocols into FirstNet has </w:t>
+      </w:r>
+      <w:del w:id="57" w:author="Kevin Kuo" w:date="2017-05-14T20:55:00Z">
+        <w:r>
+          <w:delText xml:space="preserve">the </w:delText>
+        </w:r>
+      </w:del>
+      <w:bookmarkStart w:id="58" w:name="_GoBack"/>
+      <w:bookmarkEnd w:id="58"/>
+      <w:r>
+        <w:t xml:space="preserve">great potential of making such mission critical data secure in an Unclassified For Official Use Only </w:t>
       </w:r>
       <w:r>
         <w:t>environment.</w:t>
       </w:r>
-      <w:bookmarkStart w:id="0" w:name="_GoBack"/>
-      <w:bookmarkEnd w:id="0"/>
       <w:r>
         <w:br w:type="page"/>
       </w:r>
@@ -692,7 +1160,7 @@
           <w:numId w:val="1"/>
         </w:numPr>
       </w:pPr>
-      <w:hyperlink r:id="rId6" w:anchor="Security" w:history="1">
+      <w:hyperlink r:id="rId8" w:anchor="Security" w:history="1">
         <w:r>
           <w:rPr>
             <w:rStyle w:val="Hyperlink"/>
@@ -709,7 +1177,7 @@
           <w:numId w:val="1"/>
         </w:numPr>
       </w:pPr>
-      <w:hyperlink r:id="rId7" w:history="1">
+      <w:hyperlink r:id="rId9" w:history="1">
         <w:r>
           <w:rPr>
             <w:rStyle w:val="Hyperlink"/>
@@ -726,7 +1194,7 @@
           <w:numId w:val="1"/>
         </w:numPr>
       </w:pPr>
-      <w:hyperlink r:id="rId8" w:history="1">
+      <w:hyperlink r:id="rId10" w:history="1">
         <w:r>
           <w:rPr>
             <w:rStyle w:val="Hyperlink"/>
@@ -743,7 +1211,7 @@
           <w:numId w:val="1"/>
         </w:numPr>
       </w:pPr>
-      <w:hyperlink r:id="rId9" w:history="1">
+      <w:hyperlink r:id="rId11" w:history="1">
         <w:r>
           <w:rPr>
             <w:rStyle w:val="Hyperlink"/>
@@ -760,7 +1228,7 @@
           <w:numId w:val="1"/>
         </w:numPr>
       </w:pPr>
-      <w:hyperlink r:id="rId10" w:history="1">
+      <w:hyperlink r:id="rId12" w:history="1">
         <w:r>
           <w:rPr>
             <w:rStyle w:val="Hyperlink"/>
@@ -777,7 +1245,7 @@
           <w:numId w:val="1"/>
         </w:numPr>
       </w:pPr>
-      <w:hyperlink r:id="rId11" w:history="1">
+      <w:hyperlink r:id="rId13" w:history="1">
         <w:r>
           <w:rPr>
             <w:rStyle w:val="Hyperlink"/>
@@ -794,7 +1262,7 @@
           <w:numId w:val="1"/>
         </w:numPr>
       </w:pPr>
-      <w:hyperlink r:id="rId12" w:history="1">
+      <w:hyperlink r:id="rId14" w:history="1">
         <w:r>
           <w:rPr>
             <w:rStyle w:val="Hyperlink"/>
@@ -811,7 +1279,7 @@
           <w:numId w:val="1"/>
         </w:numPr>
       </w:pPr>
-      <w:hyperlink r:id="rId13" w:history="1">
+      <w:hyperlink r:id="rId15" w:history="1">
         <w:r>
           <w:rPr>
             <w:rStyle w:val="Hyperlink"/>
@@ -828,7 +1296,7 @@
           <w:numId w:val="1"/>
         </w:numPr>
       </w:pPr>
-      <w:hyperlink r:id="rId14" w:history="1">
+      <w:hyperlink r:id="rId16" w:history="1">
         <w:r>
           <w:rPr>
             <w:rStyle w:val="Hyperlink"/>
@@ -845,7 +1313,7 @@
           <w:numId w:val="1"/>
         </w:numPr>
       </w:pPr>
-      <w:hyperlink r:id="rId15" w:history="1">
+      <w:hyperlink r:id="rId17" w:history="1">
         <w:r>
           <w:rPr>
             <w:rStyle w:val="Hyperlink"/>
@@ -862,7 +1330,7 @@
           <w:numId w:val="1"/>
         </w:numPr>
       </w:pPr>
-      <w:hyperlink r:id="rId16" w:history="1">
+      <w:hyperlink r:id="rId18" w:history="1">
         <w:r>
           <w:rPr>
             <w:rStyle w:val="Hyperlink"/>
@@ -879,7 +1347,7 @@
           <w:numId w:val="1"/>
         </w:numPr>
       </w:pPr>
-      <w:hyperlink r:id="rId17" w:history="1">
+      <w:hyperlink r:id="rId19" w:history="1">
         <w:r>
           <w:rPr>
             <w:rStyle w:val="Hyperlink"/>
@@ -896,7 +1364,7 @@
           <w:numId w:val="1"/>
         </w:numPr>
       </w:pPr>
-      <w:hyperlink r:id="rId18" w:history="1">
+      <w:hyperlink r:id="rId20" w:history="1">
         <w:r>
           <w:rPr>
             <w:rStyle w:val="Hyperlink"/>
@@ -913,7 +1381,7 @@
           <w:numId w:val="1"/>
         </w:numPr>
       </w:pPr>
-      <w:hyperlink r:id="rId19" w:history="1">
+      <w:hyperlink r:id="rId21" w:history="1">
         <w:r>
           <w:rPr>
             <w:rStyle w:val="Hyperlink"/>
@@ -1614,6 +2082,14 @@
     <w:abstractNumId w:val="1"/>
   </w:num>
 </w:numbering>
+</file>
+
+<file path=word/people.xml><?xml version="1.0" encoding="utf-8"?>
+<w15:people xmlns:wpc="http://schemas.microsoft.com/office/word/2010/wordprocessingCanvas" xmlns:mc="http://schemas.openxmlformats.org/markup-compatibility/2006" xmlns:o="urn:schemas-microsoft-com:office:office" xmlns:r="http://schemas.openxmlformats.org/officeDocument/2006/relationships" xmlns:m="http://schemas.openxmlformats.org/officeDocument/2006/math" xmlns:v="urn:schemas-microsoft-com:vml" xmlns:wp14="http://schemas.microsoft.com/office/word/2010/wordprocessingDrawing" xmlns:wp="http://schemas.openxmlformats.org/drawingml/2006/wordprocessingDrawing" xmlns:w10="urn:schemas-microsoft-com:office:word" xmlns:w="http://schemas.openxmlformats.org/wordprocessingml/2006/main" xmlns:w14="http://schemas.microsoft.com/office/word/2010/wordml" xmlns:w15="http://schemas.microsoft.com/office/word/2012/wordml" xmlns:wpg="http://schemas.microsoft.com/office/word/2010/wordprocessingGroup" xmlns:wpi="http://schemas.microsoft.com/office/word/2010/wordprocessingInk" xmlns:wne="http://schemas.microsoft.com/office/word/2006/wordml" xmlns:wps="http://schemas.microsoft.com/office/word/2010/wordprocessingShape" mc:Ignorable="w14 w15 wp14">
+  <w15:person w15:author="Kevin Kuo">
+    <w15:presenceInfo w15:providerId="None" w15:userId="Kevin Kuo"/>
+  </w15:person>
+</w15:people>
 </file>
 
 <file path=word/styles.xml><?xml version="1.0" encoding="utf-8"?>
@@ -2210,6 +2686,36 @@
       <w:u w:val="single"/>
     </w:rPr>
   </w:style>
+  <w:style w:type="paragraph" w:styleId="BalloonText">
+    <w:name w:val="Balloon Text"/>
+    <w:basedOn w:val="Normal"/>
+    <w:link w:val="BalloonTextChar"/>
+    <w:uiPriority w:val="99"/>
+    <w:semiHidden/>
+    <w:unhideWhenUsed/>
+    <w:rsid w:val="00BB6BA2"/>
+    <w:pPr>
+      <w:spacing w:after="0" w:line="240" w:lineRule="auto"/>
+    </w:pPr>
+    <w:rPr>
+      <w:rFonts w:ascii="Segoe UI" w:hAnsi="Segoe UI" w:cs="Segoe UI"/>
+      <w:sz w:val="18"/>
+      <w:szCs w:val="18"/>
+    </w:rPr>
+  </w:style>
+  <w:style w:type="character" w:customStyle="1" w:styleId="BalloonTextChar">
+    <w:name w:val="Balloon Text Char"/>
+    <w:basedOn w:val="DefaultParagraphFont"/>
+    <w:link w:val="BalloonText"/>
+    <w:uiPriority w:val="99"/>
+    <w:semiHidden/>
+    <w:rsid w:val="00BB6BA2"/>
+    <w:rPr>
+      <w:rFonts w:ascii="Segoe UI" w:hAnsi="Segoe UI" w:cs="Segoe UI"/>
+      <w:sz w:val="18"/>
+      <w:szCs w:val="18"/>
+    </w:rPr>
+  </w:style>
 </w:styles>
 </file>
 

</xml_diff>